<commit_message>
Conception BDD livrable 1
</commit_message>
<xml_diff>
--- a/analyse/MECA_SCL.docx
+++ b/analyse/MECA_SCL.docx
@@ -588,7 +588,7 @@
                 <w:noProof/>
                 <w:webHidden/>
               </w:rPr>
-              <w:t>2</w:t>
+              <w:t>3</w:t>
             </w:r>
             <w:r>
               <w:rPr>
@@ -659,7 +659,7 @@
                 <w:noProof/>
                 <w:webHidden/>
               </w:rPr>
-              <w:t>2</w:t>
+              <w:t>4</w:t>
             </w:r>
             <w:r>
               <w:rPr>
@@ -730,7 +730,7 @@
                 <w:noProof/>
                 <w:webHidden/>
               </w:rPr>
-              <w:t>3</w:t>
+              <w:t>4</w:t>
             </w:r>
             <w:r>
               <w:rPr>
@@ -801,7 +801,7 @@
                 <w:noProof/>
                 <w:webHidden/>
               </w:rPr>
-              <w:t>3</w:t>
+              <w:t>4</w:t>
             </w:r>
             <w:r>
               <w:rPr>
@@ -872,7 +872,7 @@
                 <w:noProof/>
                 <w:webHidden/>
               </w:rPr>
-              <w:t>3</w:t>
+              <w:t>4</w:t>
             </w:r>
             <w:r>
               <w:rPr>
@@ -943,7 +943,7 @@
                 <w:noProof/>
                 <w:webHidden/>
               </w:rPr>
-              <w:t>3</w:t>
+              <w:t>4</w:t>
             </w:r>
             <w:r>
               <w:rPr>
@@ -1014,7 +1014,7 @@
                 <w:noProof/>
                 <w:webHidden/>
               </w:rPr>
-              <w:t>3</w:t>
+              <w:t>4</w:t>
             </w:r>
             <w:r>
               <w:rPr>
@@ -1085,7 +1085,7 @@
                 <w:noProof/>
                 <w:webHidden/>
               </w:rPr>
-              <w:t>3</w:t>
+              <w:t>4</w:t>
             </w:r>
             <w:r>
               <w:rPr>
@@ -1156,7 +1156,7 @@
                 <w:noProof/>
                 <w:webHidden/>
               </w:rPr>
-              <w:t>3</w:t>
+              <w:t>5</w:t>
             </w:r>
             <w:r>
               <w:rPr>
@@ -1227,7 +1227,7 @@
                 <w:noProof/>
                 <w:webHidden/>
               </w:rPr>
-              <w:t>4</w:t>
+              <w:t>5</w:t>
             </w:r>
             <w:r>
               <w:rPr>
@@ -1285,20 +1285,16 @@
                 <w:noProof/>
                 <w:webHidden/>
               </w:rPr>
-            </w:r>
-            <w:r>
-              <w:rPr>
-                <w:noProof/>
-                <w:webHidden/>
-              </w:rPr>
               <w:fldChar w:fldCharType="separate"/>
             </w:r>
             <w:r>
               <w:rPr>
-                <w:noProof/>
-                <w:webHidden/>
-              </w:rPr>
-              <w:t>4</w:t>
+                <w:b/>
+                <w:bCs/>
+                <w:noProof/>
+                <w:webHidden/>
+              </w:rPr>
+              <w:t>Erreur ! Signet non défini.</w:t>
             </w:r>
             <w:r>
               <w:rPr>
@@ -1584,26 +1580,70 @@
           <w:ilvl w:val="0"/>
           <w:numId w:val="1"/>
         </w:numPr>
-      </w:pPr>
-      <w:r>
-        <w:t>Création de l’interface et r</w:t>
-      </w:r>
-      <w:r>
+        <w:rPr>
+          <w:strike/>
+        </w:rPr>
+      </w:pPr>
+      <w:r>
+        <w:rPr>
+          <w:strike/>
+        </w:rPr>
+        <w:t>R</w:t>
+      </w:r>
+      <w:r>
+        <w:rPr>
+          <w:strike/>
+        </w:rPr>
         <w:t>éorganisation en public-privé-api</w:t>
       </w:r>
       <w:r>
-        <w:t>.</w:t>
+        <w:rPr>
+          <w:strike/>
+        </w:rPr>
+        <w:t> ;</w:t>
+      </w:r>
+      <w:bookmarkStart w:id="4" w:name="_GoBack"/>
+      <w:bookmarkEnd w:id="4"/>
+    </w:p>
+    <w:p>
+      <w:pPr>
+        <w:pStyle w:val="Paragraphedeliste"/>
+        <w:numPr>
+          <w:ilvl w:val="0"/>
+          <w:numId w:val="1"/>
+        </w:numPr>
+        <w:rPr>
+          <w:strike/>
+        </w:rPr>
+      </w:pPr>
+      <w:r>
+        <w:rPr>
+          <w:strike/>
+        </w:rPr>
+        <w:t>Création des fonctions et vues assurant les fonctionnalités de base ;</w:t>
+      </w:r>
+    </w:p>
+    <w:p>
+      <w:pPr>
+        <w:pStyle w:val="Paragraphedeliste"/>
+        <w:numPr>
+          <w:ilvl w:val="0"/>
+          <w:numId w:val="1"/>
+        </w:numPr>
+      </w:pPr>
+      <w:r>
+        <w:t>Mise en place des invariants à l’aide de triggers ;</w:t>
       </w:r>
     </w:p>
     <w:p>
       <w:pPr>
         <w:pStyle w:val="Titre2"/>
       </w:pPr>
-      <w:bookmarkStart w:id="4" w:name="_Toc88510674"/>
+      <w:bookmarkStart w:id="5" w:name="_Toc88510674"/>
       <w:r>
         <w:t>Notation</w:t>
       </w:r>
-      <w:bookmarkEnd w:id="4"/>
+      <w:bookmarkEnd w:id="5"/>
     </w:p>
     <w:p>
       <w:pPr>
@@ -1644,6 +1684,7 @@
         </w:numPr>
       </w:pPr>
       <w:r>
+        <w:lastRenderedPageBreak/>
         <w:t>5FN : cinquième forme normale.</w:t>
       </w:r>
     </w:p>
@@ -1651,21 +1692,48 @@
       <w:pPr>
         <w:pStyle w:val="Titre1"/>
       </w:pPr>
-      <w:bookmarkStart w:id="5" w:name="_Toc88510675"/>
+      <w:bookmarkStart w:id="6" w:name="_Toc88510675"/>
+      <w:r>
+        <w:t>CAS D’ETUDE MECA</w:t>
+      </w:r>
+      <w:bookmarkEnd w:id="6"/>
+    </w:p>
+    <w:p>
+      <w:r>
+        <w:object w:dxaOrig="12972" w:dyaOrig="17137">
+          <v:shapetype id="_x0000_t75" coordsize="21600,21600" o:spt="75" o:preferrelative="t" path="m@4@5l@4@11@9@11@9@5xe" filled="f" stroked="f">
+            <v:stroke joinstyle="miter"/>
+            <v:formulas>
+              <v:f eqn="if lineDrawn pixelLineWidth 0"/>
+              <v:f eqn="sum @0 1 0"/>
+              <v:f eqn="sum 0 0 @1"/>
+              <v:f eqn="prod @2 1 2"/>
+              <v:f eqn="prod @3 21600 pixelWidth"/>
+              <v:f eqn="prod @3 21600 pixelHeight"/>
+              <v:f eqn="sum @0 0 1"/>
+              <v:f eqn="prod @6 1 2"/>
+              <v:f eqn="prod @7 21600 pixelWidth"/>
+              <v:f eqn="sum @8 21600 0"/>
+              <v:f eqn="prod @7 21600 pixelHeight"/>
+              <v:f eqn="sum @10 21600 0"/>
+            </v:formulas>
+            <v:path o:extrusionok="f" gradientshapeok="t" o:connecttype="rect"/>
+            <o:lock v:ext="edit" aspectratio="t"/>
+          </v:shapetype>
+          <v:shape id="_x0000_i1025" type="#_x0000_t75" style="width:453.5pt;height:599pt" o:ole="">
+            <v:imagedata r:id="rId6" o:title=""/>
+          </v:shape>
+          <o:OLEObject Type="Embed" ProgID="Visio.Drawing.15" ShapeID="_x0000_i1025" DrawAspect="Content" ObjectID="_1699217012" r:id="rId7"/>
+        </w:object>
+      </w:r>
+    </w:p>
+    <w:p>
+      <w:pPr>
+        <w:pStyle w:val="Titre1"/>
+      </w:pPr>
+      <w:bookmarkStart w:id="7" w:name="_Toc88510676"/>
       <w:r>
         <w:lastRenderedPageBreak/>
-        <w:t>CAS D’ETUDE MECA</w:t>
-      </w:r>
-      <w:bookmarkStart w:id="6" w:name="_GoBack"/>
-      <w:bookmarkEnd w:id="5"/>
-      <w:bookmarkEnd w:id="6"/>
-    </w:p>
-    <w:p>
-      <w:pPr>
-        <w:pStyle w:val="Titre1"/>
-      </w:pPr>
-      <w:bookmarkStart w:id="7" w:name="_Toc88510676"/>
-      <w:r>
         <w:t>DEMARCHE</w:t>
       </w:r>
       <w:bookmarkEnd w:id="7"/>
@@ -2204,31 +2272,7 @@
         <w:t>.</w:t>
       </w:r>
     </w:p>
-    <w:p>
-      <w:pPr>
-        <w:pStyle w:val="Titre1"/>
-      </w:pPr>
-      <w:bookmarkStart w:id="16" w:name="_Toc88510685"/>
-      <w:r>
-        <w:lastRenderedPageBreak/>
-        <w:t>CONCLUSION</w:t>
-      </w:r>
-      <w:bookmarkEnd w:id="16"/>
-    </w:p>
-    <w:p>
-      <w:r>
-        <w:t xml:space="preserve">À développer suite à la mise en </w:t>
-      </w:r>
-      <w:r>
-        <w:t>œuvre</w:t>
-      </w:r>
-      <w:r>
-        <w:t xml:space="preserve"> de la </w:t>
-      </w:r>
-      <w:r>
-        <w:t>conception.</w:t>
-      </w:r>
-    </w:p>
+    <w:p/>
     <w:sectPr>
       <w:pgSz w:w="11906" w:h="16838"/>
       <w:pgMar w:top="1417" w:right="1417" w:bottom="1417" w:left="1417" w:header="708" w:footer="708" w:gutter="0"/>
@@ -4106,7 +4150,7 @@
 </file>
 
 <file path=customXml/itemProps1.xml><?xml version="1.0" encoding="utf-8"?>
-<ds:datastoreItem xmlns:ds="http://schemas.openxmlformats.org/officeDocument/2006/customXml" ds:itemID="{1A5E878B-3EC1-42E8-AA7A-94AFABEB9624}">
+<ds:datastoreItem xmlns:ds="http://schemas.openxmlformats.org/officeDocument/2006/customXml" ds:itemID="{3253EEF3-4D6F-47B7-9DAF-4FA92DBB2390}">
   <ds:schemaRefs>
     <ds:schemaRef ds:uri="http://schemas.openxmlformats.org/officeDocument/2006/bibliography"/>
   </ds:schemaRefs>

</xml_diff>